<commit_message>
Planning Report Student#1 D01 Final OK!
</commit_message>
<xml_diff>
--- a/reports/Individual/D01/Student #1/Planning report D01 Student#1 - josrojrom1.docx
+++ b/reports/Individual/D01/Student #1/Planning report D01 Student#1 - josrojrom1.docx
@@ -103,7 +103,7 @@
             <wp:extent cx="1112520" cy="1112520"/>
             <wp:effectExtent b="0" l="0" r="0" t="0"/>
             <wp:wrapTopAndBottom distB="0" distT="0"/>
-            <wp:docPr descr="http://recursoshumanos.us.es/images/marca-dos-tintas_300.gif" id="5" name="image1.gif"/>
+            <wp:docPr descr="http://recursoshumanos.us.es/images/marca-dos-tintas_300.gif" id="6" name="image1.gif"/>
             <a:graphic>
               <a:graphicData uri="http://schemas.openxmlformats.org/drawingml/2006/picture">
                 <pic:pic>
@@ -283,7 +283,7 @@
         <w:rPr>
           <w:rtl w:val="0"/>
         </w:rPr>
-        <w:t xml:space="preserve">Rojas Romero, José Joaquín </w:t>
+        <w:t xml:space="preserve">José Joaquín Rojas Romero</w:t>
       </w:r>
     </w:p>
     <w:p>
@@ -851,7 +851,7 @@
         </w:trPr>
         <w:tc>
           <w:tcPr>
-            <w:shd w:fill="auto" w:val="clear"/>
+            <w:shd w:fill="a4c2f4" w:val="clear"/>
             <w:tcMar>
               <w:top w:w="100.0" w:type="dxa"/>
               <w:left w:w="100.0" w:type="dxa"/>
@@ -895,7 +895,7 @@
         </w:tc>
         <w:tc>
           <w:tcPr>
-            <w:shd w:fill="auto" w:val="clear"/>
+            <w:shd w:fill="a4c2f4" w:val="clear"/>
             <w:tcMar>
               <w:top w:w="100.0" w:type="dxa"/>
               <w:left w:w="100.0" w:type="dxa"/>
@@ -939,7 +939,7 @@
         </w:tc>
         <w:tc>
           <w:tcPr>
-            <w:shd w:fill="auto" w:val="clear"/>
+            <w:shd w:fill="a4c2f4" w:val="clear"/>
             <w:tcMar>
               <w:top w:w="100.0" w:type="dxa"/>
               <w:left w:w="100.0" w:type="dxa"/>
@@ -989,7 +989,7 @@
         </w:trPr>
         <w:tc>
           <w:tcPr>
-            <w:shd w:fill="auto" w:val="clear"/>
+            <w:shd w:fill="efefef" w:val="clear"/>
             <w:tcMar>
               <w:top w:w="100.0" w:type="dxa"/>
               <w:left w:w="100.0" w:type="dxa"/>
@@ -1026,7 +1026,7 @@
         </w:tc>
         <w:tc>
           <w:tcPr>
-            <w:shd w:fill="auto" w:val="clear"/>
+            <w:shd w:fill="efefef" w:val="clear"/>
             <w:tcMar>
               <w:top w:w="100.0" w:type="dxa"/>
               <w:left w:w="100.0" w:type="dxa"/>
@@ -1106,7 +1106,7 @@
         </w:trPr>
         <w:tc>
           <w:tcPr>
-            <w:shd w:fill="auto" w:val="clear"/>
+            <w:shd w:fill="efefef" w:val="clear"/>
             <w:tcMar>
               <w:top w:w="100.0" w:type="dxa"/>
               <w:left w:w="100.0" w:type="dxa"/>
@@ -1143,7 +1143,7 @@
         </w:tc>
         <w:tc>
           <w:tcPr>
-            <w:shd w:fill="auto" w:val="clear"/>
+            <w:shd w:fill="efefef" w:val="clear"/>
             <w:tcMar>
               <w:top w:w="100.0" w:type="dxa"/>
               <w:left w:w="100.0" w:type="dxa"/>
@@ -1223,7 +1223,7 @@
         </w:trPr>
         <w:tc>
           <w:tcPr>
-            <w:shd w:fill="auto" w:val="clear"/>
+            <w:shd w:fill="efefef" w:val="clear"/>
             <w:tcMar>
               <w:top w:w="100.0" w:type="dxa"/>
               <w:left w:w="100.0" w:type="dxa"/>
@@ -1260,7 +1260,7 @@
         </w:tc>
         <w:tc>
           <w:tcPr>
-            <w:shd w:fill="auto" w:val="clear"/>
+            <w:shd w:fill="efefef" w:val="clear"/>
             <w:tcMar>
               <w:top w:w="100.0" w:type="dxa"/>
               <w:left w:w="100.0" w:type="dxa"/>
@@ -1353,7 +1353,7 @@
         </w:trPr>
         <w:tc>
           <w:tcPr>
-            <w:shd w:fill="auto" w:val="clear"/>
+            <w:shd w:fill="efefef" w:val="clear"/>
             <w:tcMar>
               <w:top w:w="100.0" w:type="dxa"/>
               <w:left w:w="100.0" w:type="dxa"/>
@@ -1390,7 +1390,7 @@
         </w:tc>
         <w:tc>
           <w:tcPr>
-            <w:shd w:fill="auto" w:val="clear"/>
+            <w:shd w:fill="efefef" w:val="clear"/>
             <w:tcMar>
               <w:top w:w="100.0" w:type="dxa"/>
               <w:left w:w="100.0" w:type="dxa"/>
@@ -1680,7 +1680,7 @@
         </w:trPr>
         <w:tc>
           <w:tcPr>
-            <w:shd w:fill="auto" w:val="clear"/>
+            <w:shd w:fill="efefef" w:val="clear"/>
             <w:tcMar>
               <w:top w:w="100.0" w:type="dxa"/>
               <w:left w:w="100.0" w:type="dxa"/>
@@ -1693,6 +1693,7 @@
             <w:pPr>
               <w:widowControl w:val="0"/>
               <w:spacing w:line="240" w:lineRule="auto"/>
+              <w:jc w:val="center"/>
               <w:rPr/>
             </w:pPr>
             <w:r>
@@ -1737,7 +1738,7 @@
         </w:trPr>
         <w:tc>
           <w:tcPr>
-            <w:shd w:fill="auto" w:val="clear"/>
+            <w:shd w:fill="efefef" w:val="clear"/>
             <w:tcMar>
               <w:top w:w="100.0" w:type="dxa"/>
               <w:left w:w="100.0" w:type="dxa"/>
@@ -1750,6 +1751,7 @@
             <w:pPr>
               <w:widowControl w:val="0"/>
               <w:spacing w:line="240" w:lineRule="auto"/>
+              <w:jc w:val="center"/>
               <w:rPr/>
             </w:pPr>
             <w:r>
@@ -2034,7 +2036,7 @@
         </w:trPr>
         <w:tc>
           <w:tcPr>
-            <w:shd w:fill="auto" w:val="clear"/>
+            <w:shd w:fill="efefef" w:val="clear"/>
             <w:tcMar>
               <w:top w:w="100.0" w:type="dxa"/>
               <w:left w:w="100.0" w:type="dxa"/>
@@ -2047,6 +2049,7 @@
             <w:pPr>
               <w:widowControl w:val="0"/>
               <w:spacing w:line="240" w:lineRule="auto"/>
+              <w:jc w:val="center"/>
               <w:rPr/>
             </w:pPr>
             <w:r>
@@ -2090,7 +2093,7 @@
         </w:trPr>
         <w:tc>
           <w:tcPr>
-            <w:shd w:fill="auto" w:val="clear"/>
+            <w:shd w:fill="efefef" w:val="clear"/>
             <w:tcMar>
               <w:top w:w="100.0" w:type="dxa"/>
               <w:left w:w="100.0" w:type="dxa"/>
@@ -2103,6 +2106,7 @@
             <w:pPr>
               <w:widowControl w:val="0"/>
               <w:spacing w:line="240" w:lineRule="auto"/>
+              <w:jc w:val="center"/>
               <w:rPr/>
             </w:pPr>
             <w:r>
@@ -2146,7 +2150,7 @@
         </w:trPr>
         <w:tc>
           <w:tcPr>
-            <w:shd w:fill="auto" w:val="clear"/>
+            <w:shd w:fill="efefef" w:val="clear"/>
             <w:tcMar>
               <w:top w:w="100.0" w:type="dxa"/>
               <w:left w:w="100.0" w:type="dxa"/>
@@ -2159,6 +2163,7 @@
             <w:pPr>
               <w:widowControl w:val="0"/>
               <w:spacing w:line="240" w:lineRule="auto"/>
+              <w:jc w:val="center"/>
               <w:rPr/>
             </w:pPr>
             <w:r>
@@ -2202,7 +2207,7 @@
         </w:trPr>
         <w:tc>
           <w:tcPr>
-            <w:shd w:fill="auto" w:val="clear"/>
+            <w:shd w:fill="efefef" w:val="clear"/>
             <w:tcMar>
               <w:top w:w="100.0" w:type="dxa"/>
               <w:left w:w="100.0" w:type="dxa"/>
@@ -2215,6 +2220,7 @@
             <w:pPr>
               <w:widowControl w:val="0"/>
               <w:spacing w:line="240" w:lineRule="auto"/>
+              <w:jc w:val="center"/>
               <w:rPr/>
             </w:pPr>
             <w:r>
@@ -2258,7 +2264,7 @@
         </w:trPr>
         <w:tc>
           <w:tcPr>
-            <w:shd w:fill="auto" w:val="clear"/>
+            <w:shd w:fill="efefef" w:val="clear"/>
             <w:tcMar>
               <w:top w:w="100.0" w:type="dxa"/>
               <w:left w:w="100.0" w:type="dxa"/>
@@ -2271,6 +2277,7 @@
             <w:pPr>
               <w:widowControl w:val="0"/>
               <w:spacing w:line="240" w:lineRule="auto"/>
+              <w:jc w:val="center"/>
               <w:rPr/>
             </w:pPr>
             <w:r>
@@ -2511,23 +2518,40 @@
         </w:trPr>
         <w:tc>
           <w:tcPr>
-            <w:shd w:fill="auto" w:val="clear"/>
-            <w:tcMar>
-              <w:top w:w="100.0" w:type="dxa"/>
-              <w:left w:w="100.0" w:type="dxa"/>
-              <w:bottom w:w="100.0" w:type="dxa"/>
-              <w:right w:w="100.0" w:type="dxa"/>
-            </w:tcMar>
-            <w:vAlign w:val="top"/>
-          </w:tcPr>
-          <w:p>
-            <w:pPr>
-              <w:widowControl w:val="0"/>
-              <w:spacing w:line="240" w:lineRule="auto"/>
-              <w:rPr/>
-            </w:pPr>
-            <w:r>
-              <w:rPr>
+            <w:shd w:fill="efefef" w:val="clear"/>
+            <w:tcMar>
+              <w:top w:w="100.0" w:type="dxa"/>
+              <w:left w:w="100.0" w:type="dxa"/>
+              <w:bottom w:w="100.0" w:type="dxa"/>
+              <w:right w:w="100.0" w:type="dxa"/>
+            </w:tcMar>
+            <w:vAlign w:val="top"/>
+          </w:tcPr>
+          <w:p>
+            <w:pPr>
+              <w:keepNext w:val="0"/>
+              <w:keepLines w:val="0"/>
+              <w:widowControl w:val="0"/>
+              <w:pBdr>
+                <w:top w:space="0" w:sz="0" w:val="nil"/>
+                <w:left w:space="0" w:sz="0" w:val="nil"/>
+                <w:bottom w:space="0" w:sz="0" w:val="nil"/>
+                <w:right w:space="0" w:sz="0" w:val="nil"/>
+                <w:between w:space="0" w:sz="0" w:val="nil"/>
+              </w:pBdr>
+              <w:shd w:fill="auto" w:val="clear"/>
+              <w:spacing w:after="0" w:before="0" w:line="240" w:lineRule="auto"/>
+              <w:ind w:left="0" w:right="0" w:firstLine="0"/>
+              <w:jc w:val="center"/>
+              <w:rPr>
+                <w:sz w:val="24"/>
+                <w:szCs w:val="24"/>
+              </w:rPr>
+            </w:pPr>
+            <w:r>
+              <w:rPr>
+                <w:sz w:val="24"/>
+                <w:szCs w:val="24"/>
                 <w:rtl w:val="0"/>
               </w:rPr>
               <w:t xml:space="preserve">Título</w:t>
@@ -2567,23 +2591,40 @@
         </w:trPr>
         <w:tc>
           <w:tcPr>
-            <w:shd w:fill="auto" w:val="clear"/>
-            <w:tcMar>
-              <w:top w:w="100.0" w:type="dxa"/>
-              <w:left w:w="100.0" w:type="dxa"/>
-              <w:bottom w:w="100.0" w:type="dxa"/>
-              <w:right w:w="100.0" w:type="dxa"/>
-            </w:tcMar>
-            <w:vAlign w:val="top"/>
-          </w:tcPr>
-          <w:p>
-            <w:pPr>
-              <w:widowControl w:val="0"/>
-              <w:spacing w:line="240" w:lineRule="auto"/>
-              <w:rPr/>
-            </w:pPr>
-            <w:r>
-              <w:rPr>
+            <w:shd w:fill="efefef" w:val="clear"/>
+            <w:tcMar>
+              <w:top w:w="100.0" w:type="dxa"/>
+              <w:left w:w="100.0" w:type="dxa"/>
+              <w:bottom w:w="100.0" w:type="dxa"/>
+              <w:right w:w="100.0" w:type="dxa"/>
+            </w:tcMar>
+            <w:vAlign w:val="top"/>
+          </w:tcPr>
+          <w:p>
+            <w:pPr>
+              <w:keepNext w:val="0"/>
+              <w:keepLines w:val="0"/>
+              <w:widowControl w:val="0"/>
+              <w:pBdr>
+                <w:top w:space="0" w:sz="0" w:val="nil"/>
+                <w:left w:space="0" w:sz="0" w:val="nil"/>
+                <w:bottom w:space="0" w:sz="0" w:val="nil"/>
+                <w:right w:space="0" w:sz="0" w:val="nil"/>
+                <w:between w:space="0" w:sz="0" w:val="nil"/>
+              </w:pBdr>
+              <w:shd w:fill="auto" w:val="clear"/>
+              <w:spacing w:after="0" w:before="0" w:line="240" w:lineRule="auto"/>
+              <w:ind w:left="0" w:right="0" w:firstLine="0"/>
+              <w:jc w:val="center"/>
+              <w:rPr>
+                <w:sz w:val="24"/>
+                <w:szCs w:val="24"/>
+              </w:rPr>
+            </w:pPr>
+            <w:r>
+              <w:rPr>
+                <w:sz w:val="24"/>
+                <w:szCs w:val="24"/>
                 <w:rtl w:val="0"/>
               </w:rPr>
               <w:t xml:space="preserve">Descripción</w:t>
@@ -2623,23 +2664,40 @@
         </w:trPr>
         <w:tc>
           <w:tcPr>
-            <w:shd w:fill="auto" w:val="clear"/>
-            <w:tcMar>
-              <w:top w:w="100.0" w:type="dxa"/>
-              <w:left w:w="100.0" w:type="dxa"/>
-              <w:bottom w:w="100.0" w:type="dxa"/>
-              <w:right w:w="100.0" w:type="dxa"/>
-            </w:tcMar>
-            <w:vAlign w:val="top"/>
-          </w:tcPr>
-          <w:p>
-            <w:pPr>
-              <w:widowControl w:val="0"/>
-              <w:spacing w:line="240" w:lineRule="auto"/>
-              <w:rPr/>
-            </w:pPr>
-            <w:r>
-              <w:rPr>
+            <w:shd w:fill="efefef" w:val="clear"/>
+            <w:tcMar>
+              <w:top w:w="100.0" w:type="dxa"/>
+              <w:left w:w="100.0" w:type="dxa"/>
+              <w:bottom w:w="100.0" w:type="dxa"/>
+              <w:right w:w="100.0" w:type="dxa"/>
+            </w:tcMar>
+            <w:vAlign w:val="top"/>
+          </w:tcPr>
+          <w:p>
+            <w:pPr>
+              <w:keepNext w:val="0"/>
+              <w:keepLines w:val="0"/>
+              <w:widowControl w:val="0"/>
+              <w:pBdr>
+                <w:top w:space="0" w:sz="0" w:val="nil"/>
+                <w:left w:space="0" w:sz="0" w:val="nil"/>
+                <w:bottom w:space="0" w:sz="0" w:val="nil"/>
+                <w:right w:space="0" w:sz="0" w:val="nil"/>
+                <w:between w:space="0" w:sz="0" w:val="nil"/>
+              </w:pBdr>
+              <w:shd w:fill="auto" w:val="clear"/>
+              <w:spacing w:after="0" w:before="0" w:line="240" w:lineRule="auto"/>
+              <w:ind w:left="0" w:right="0" w:firstLine="0"/>
+              <w:jc w:val="center"/>
+              <w:rPr>
+                <w:sz w:val="24"/>
+                <w:szCs w:val="24"/>
+              </w:rPr>
+            </w:pPr>
+            <w:r>
+              <w:rPr>
+                <w:sz w:val="24"/>
+                <w:szCs w:val="24"/>
                 <w:rtl w:val="0"/>
               </w:rPr>
               <w:t xml:space="preserve">Rol y asignación</w:t>
@@ -2679,23 +2737,40 @@
         </w:trPr>
         <w:tc>
           <w:tcPr>
-            <w:shd w:fill="auto" w:val="clear"/>
-            <w:tcMar>
-              <w:top w:w="100.0" w:type="dxa"/>
-              <w:left w:w="100.0" w:type="dxa"/>
-              <w:bottom w:w="100.0" w:type="dxa"/>
-              <w:right w:w="100.0" w:type="dxa"/>
-            </w:tcMar>
-            <w:vAlign w:val="top"/>
-          </w:tcPr>
-          <w:p>
-            <w:pPr>
-              <w:widowControl w:val="0"/>
-              <w:spacing w:line="240" w:lineRule="auto"/>
-              <w:rPr/>
-            </w:pPr>
-            <w:r>
-              <w:rPr>
+            <w:shd w:fill="efefef" w:val="clear"/>
+            <w:tcMar>
+              <w:top w:w="100.0" w:type="dxa"/>
+              <w:left w:w="100.0" w:type="dxa"/>
+              <w:bottom w:w="100.0" w:type="dxa"/>
+              <w:right w:w="100.0" w:type="dxa"/>
+            </w:tcMar>
+            <w:vAlign w:val="top"/>
+          </w:tcPr>
+          <w:p>
+            <w:pPr>
+              <w:keepNext w:val="0"/>
+              <w:keepLines w:val="0"/>
+              <w:widowControl w:val="0"/>
+              <w:pBdr>
+                <w:top w:space="0" w:sz="0" w:val="nil"/>
+                <w:left w:space="0" w:sz="0" w:val="nil"/>
+                <w:bottom w:space="0" w:sz="0" w:val="nil"/>
+                <w:right w:space="0" w:sz="0" w:val="nil"/>
+                <w:between w:space="0" w:sz="0" w:val="nil"/>
+              </w:pBdr>
+              <w:shd w:fill="auto" w:val="clear"/>
+              <w:spacing w:after="0" w:before="0" w:line="240" w:lineRule="auto"/>
+              <w:ind w:left="0" w:right="0" w:firstLine="0"/>
+              <w:jc w:val="center"/>
+              <w:rPr>
+                <w:sz w:val="24"/>
+                <w:szCs w:val="24"/>
+              </w:rPr>
+            </w:pPr>
+            <w:r>
+              <w:rPr>
+                <w:sz w:val="24"/>
+                <w:szCs w:val="24"/>
                 <w:rtl w:val="0"/>
               </w:rPr>
               <w:t xml:space="preserve">Tiempo estimado</w:t>
@@ -2735,23 +2810,40 @@
         </w:trPr>
         <w:tc>
           <w:tcPr>
-            <w:shd w:fill="auto" w:val="clear"/>
-            <w:tcMar>
-              <w:top w:w="100.0" w:type="dxa"/>
-              <w:left w:w="100.0" w:type="dxa"/>
-              <w:bottom w:w="100.0" w:type="dxa"/>
-              <w:right w:w="100.0" w:type="dxa"/>
-            </w:tcMar>
-            <w:vAlign w:val="top"/>
-          </w:tcPr>
-          <w:p>
-            <w:pPr>
-              <w:widowControl w:val="0"/>
-              <w:spacing w:line="240" w:lineRule="auto"/>
-              <w:rPr/>
-            </w:pPr>
-            <w:r>
-              <w:rPr>
+            <w:shd w:fill="efefef" w:val="clear"/>
+            <w:tcMar>
+              <w:top w:w="100.0" w:type="dxa"/>
+              <w:left w:w="100.0" w:type="dxa"/>
+              <w:bottom w:w="100.0" w:type="dxa"/>
+              <w:right w:w="100.0" w:type="dxa"/>
+            </w:tcMar>
+            <w:vAlign w:val="top"/>
+          </w:tcPr>
+          <w:p>
+            <w:pPr>
+              <w:keepNext w:val="0"/>
+              <w:keepLines w:val="0"/>
+              <w:widowControl w:val="0"/>
+              <w:pBdr>
+                <w:top w:space="0" w:sz="0" w:val="nil"/>
+                <w:left w:space="0" w:sz="0" w:val="nil"/>
+                <w:bottom w:space="0" w:sz="0" w:val="nil"/>
+                <w:right w:space="0" w:sz="0" w:val="nil"/>
+                <w:between w:space="0" w:sz="0" w:val="nil"/>
+              </w:pBdr>
+              <w:shd w:fill="auto" w:val="clear"/>
+              <w:spacing w:after="0" w:before="0" w:line="240" w:lineRule="auto"/>
+              <w:ind w:left="0" w:right="0" w:firstLine="0"/>
+              <w:jc w:val="center"/>
+              <w:rPr>
+                <w:sz w:val="24"/>
+                <w:szCs w:val="24"/>
+              </w:rPr>
+            </w:pPr>
+            <w:r>
+              <w:rPr>
+                <w:sz w:val="24"/>
+                <w:szCs w:val="24"/>
                 <w:rtl w:val="0"/>
               </w:rPr>
               <w:t xml:space="preserve">Tiempo real</w:t>
@@ -2791,23 +2883,40 @@
         </w:trPr>
         <w:tc>
           <w:tcPr>
-            <w:shd w:fill="auto" w:val="clear"/>
-            <w:tcMar>
-              <w:top w:w="100.0" w:type="dxa"/>
-              <w:left w:w="100.0" w:type="dxa"/>
-              <w:bottom w:w="100.0" w:type="dxa"/>
-              <w:right w:w="100.0" w:type="dxa"/>
-            </w:tcMar>
-            <w:vAlign w:val="top"/>
-          </w:tcPr>
-          <w:p>
-            <w:pPr>
-              <w:widowControl w:val="0"/>
-              <w:spacing w:line="240" w:lineRule="auto"/>
-              <w:rPr/>
-            </w:pPr>
-            <w:r>
-              <w:rPr>
+            <w:shd w:fill="efefef" w:val="clear"/>
+            <w:tcMar>
+              <w:top w:w="100.0" w:type="dxa"/>
+              <w:left w:w="100.0" w:type="dxa"/>
+              <w:bottom w:w="100.0" w:type="dxa"/>
+              <w:right w:w="100.0" w:type="dxa"/>
+            </w:tcMar>
+            <w:vAlign w:val="top"/>
+          </w:tcPr>
+          <w:p>
+            <w:pPr>
+              <w:keepNext w:val="0"/>
+              <w:keepLines w:val="0"/>
+              <w:widowControl w:val="0"/>
+              <w:pBdr>
+                <w:top w:space="0" w:sz="0" w:val="nil"/>
+                <w:left w:space="0" w:sz="0" w:val="nil"/>
+                <w:bottom w:space="0" w:sz="0" w:val="nil"/>
+                <w:right w:space="0" w:sz="0" w:val="nil"/>
+                <w:between w:space="0" w:sz="0" w:val="nil"/>
+              </w:pBdr>
+              <w:shd w:fill="auto" w:val="clear"/>
+              <w:spacing w:after="0" w:before="0" w:line="240" w:lineRule="auto"/>
+              <w:ind w:left="0" w:right="0" w:firstLine="0"/>
+              <w:jc w:val="center"/>
+              <w:rPr>
+                <w:sz w:val="24"/>
+                <w:szCs w:val="24"/>
+              </w:rPr>
+            </w:pPr>
+            <w:r>
+              <w:rPr>
+                <w:sz w:val="24"/>
+                <w:szCs w:val="24"/>
                 <w:rtl w:val="0"/>
               </w:rPr>
               <w:t xml:space="preserve">Fecha de inicio</w:t>
@@ -2847,23 +2956,40 @@
         </w:trPr>
         <w:tc>
           <w:tcPr>
-            <w:shd w:fill="auto" w:val="clear"/>
-            <w:tcMar>
-              <w:top w:w="100.0" w:type="dxa"/>
-              <w:left w:w="100.0" w:type="dxa"/>
-              <w:bottom w:w="100.0" w:type="dxa"/>
-              <w:right w:w="100.0" w:type="dxa"/>
-            </w:tcMar>
-            <w:vAlign w:val="top"/>
-          </w:tcPr>
-          <w:p>
-            <w:pPr>
-              <w:widowControl w:val="0"/>
-              <w:spacing w:line="240" w:lineRule="auto"/>
-              <w:rPr/>
-            </w:pPr>
-            <w:r>
-              <w:rPr>
+            <w:shd w:fill="efefef" w:val="clear"/>
+            <w:tcMar>
+              <w:top w:w="100.0" w:type="dxa"/>
+              <w:left w:w="100.0" w:type="dxa"/>
+              <w:bottom w:w="100.0" w:type="dxa"/>
+              <w:right w:w="100.0" w:type="dxa"/>
+            </w:tcMar>
+            <w:vAlign w:val="top"/>
+          </w:tcPr>
+          <w:p>
+            <w:pPr>
+              <w:keepNext w:val="0"/>
+              <w:keepLines w:val="0"/>
+              <w:widowControl w:val="0"/>
+              <w:pBdr>
+                <w:top w:space="0" w:sz="0" w:val="nil"/>
+                <w:left w:space="0" w:sz="0" w:val="nil"/>
+                <w:bottom w:space="0" w:sz="0" w:val="nil"/>
+                <w:right w:space="0" w:sz="0" w:val="nil"/>
+                <w:between w:space="0" w:sz="0" w:val="nil"/>
+              </w:pBdr>
+              <w:shd w:fill="auto" w:val="clear"/>
+              <w:spacing w:after="0" w:before="0" w:line="240" w:lineRule="auto"/>
+              <w:ind w:left="0" w:right="0" w:firstLine="0"/>
+              <w:jc w:val="center"/>
+              <w:rPr>
+                <w:sz w:val="24"/>
+                <w:szCs w:val="24"/>
+              </w:rPr>
+            </w:pPr>
+            <w:r>
+              <w:rPr>
+                <w:sz w:val="24"/>
+                <w:szCs w:val="24"/>
                 <w:rtl w:val="0"/>
               </w:rPr>
               <w:t xml:space="preserve">Fecha de finalización</w:t>
@@ -3016,23 +3142,40 @@
         </w:trPr>
         <w:tc>
           <w:tcPr>
-            <w:shd w:fill="auto" w:val="clear"/>
-            <w:tcMar>
-              <w:top w:w="100.0" w:type="dxa"/>
-              <w:left w:w="100.0" w:type="dxa"/>
-              <w:bottom w:w="100.0" w:type="dxa"/>
-              <w:right w:w="100.0" w:type="dxa"/>
-            </w:tcMar>
-            <w:vAlign w:val="top"/>
-          </w:tcPr>
-          <w:p>
-            <w:pPr>
-              <w:widowControl w:val="0"/>
-              <w:spacing w:line="240" w:lineRule="auto"/>
-              <w:rPr/>
-            </w:pPr>
-            <w:r>
-              <w:rPr>
+            <w:shd w:fill="efefef" w:val="clear"/>
+            <w:tcMar>
+              <w:top w:w="100.0" w:type="dxa"/>
+              <w:left w:w="100.0" w:type="dxa"/>
+              <w:bottom w:w="100.0" w:type="dxa"/>
+              <w:right w:w="100.0" w:type="dxa"/>
+            </w:tcMar>
+            <w:vAlign w:val="top"/>
+          </w:tcPr>
+          <w:p>
+            <w:pPr>
+              <w:keepNext w:val="0"/>
+              <w:keepLines w:val="0"/>
+              <w:widowControl w:val="0"/>
+              <w:pBdr>
+                <w:top w:space="0" w:sz="0" w:val="nil"/>
+                <w:left w:space="0" w:sz="0" w:val="nil"/>
+                <w:bottom w:space="0" w:sz="0" w:val="nil"/>
+                <w:right w:space="0" w:sz="0" w:val="nil"/>
+                <w:between w:space="0" w:sz="0" w:val="nil"/>
+              </w:pBdr>
+              <w:shd w:fill="auto" w:val="clear"/>
+              <w:spacing w:after="0" w:before="0" w:line="240" w:lineRule="auto"/>
+              <w:ind w:left="0" w:right="0" w:firstLine="0"/>
+              <w:jc w:val="center"/>
+              <w:rPr>
+                <w:sz w:val="24"/>
+                <w:szCs w:val="24"/>
+              </w:rPr>
+            </w:pPr>
+            <w:r>
+              <w:rPr>
+                <w:sz w:val="24"/>
+                <w:szCs w:val="24"/>
                 <w:rtl w:val="0"/>
               </w:rPr>
               <w:t xml:space="preserve">Título</w:t>
@@ -3072,23 +3215,40 @@
         </w:trPr>
         <w:tc>
           <w:tcPr>
-            <w:shd w:fill="auto" w:val="clear"/>
-            <w:tcMar>
-              <w:top w:w="100.0" w:type="dxa"/>
-              <w:left w:w="100.0" w:type="dxa"/>
-              <w:bottom w:w="100.0" w:type="dxa"/>
-              <w:right w:w="100.0" w:type="dxa"/>
-            </w:tcMar>
-            <w:vAlign w:val="top"/>
-          </w:tcPr>
-          <w:p>
-            <w:pPr>
-              <w:widowControl w:val="0"/>
-              <w:spacing w:line="240" w:lineRule="auto"/>
-              <w:rPr/>
-            </w:pPr>
-            <w:r>
-              <w:rPr>
+            <w:shd w:fill="efefef" w:val="clear"/>
+            <w:tcMar>
+              <w:top w:w="100.0" w:type="dxa"/>
+              <w:left w:w="100.0" w:type="dxa"/>
+              <w:bottom w:w="100.0" w:type="dxa"/>
+              <w:right w:w="100.0" w:type="dxa"/>
+            </w:tcMar>
+            <w:vAlign w:val="top"/>
+          </w:tcPr>
+          <w:p>
+            <w:pPr>
+              <w:keepNext w:val="0"/>
+              <w:keepLines w:val="0"/>
+              <w:widowControl w:val="0"/>
+              <w:pBdr>
+                <w:top w:space="0" w:sz="0" w:val="nil"/>
+                <w:left w:space="0" w:sz="0" w:val="nil"/>
+                <w:bottom w:space="0" w:sz="0" w:val="nil"/>
+                <w:right w:space="0" w:sz="0" w:val="nil"/>
+                <w:between w:space="0" w:sz="0" w:val="nil"/>
+              </w:pBdr>
+              <w:shd w:fill="auto" w:val="clear"/>
+              <w:spacing w:after="0" w:before="0" w:line="240" w:lineRule="auto"/>
+              <w:ind w:left="0" w:right="0" w:firstLine="0"/>
+              <w:jc w:val="center"/>
+              <w:rPr>
+                <w:sz w:val="24"/>
+                <w:szCs w:val="24"/>
+              </w:rPr>
+            </w:pPr>
+            <w:r>
+              <w:rPr>
+                <w:sz w:val="24"/>
+                <w:szCs w:val="24"/>
                 <w:rtl w:val="0"/>
               </w:rPr>
               <w:t xml:space="preserve">Descripción</w:t>
@@ -3128,23 +3288,40 @@
         </w:trPr>
         <w:tc>
           <w:tcPr>
-            <w:shd w:fill="auto" w:val="clear"/>
-            <w:tcMar>
-              <w:top w:w="100.0" w:type="dxa"/>
-              <w:left w:w="100.0" w:type="dxa"/>
-              <w:bottom w:w="100.0" w:type="dxa"/>
-              <w:right w:w="100.0" w:type="dxa"/>
-            </w:tcMar>
-            <w:vAlign w:val="top"/>
-          </w:tcPr>
-          <w:p>
-            <w:pPr>
-              <w:widowControl w:val="0"/>
-              <w:spacing w:line="240" w:lineRule="auto"/>
-              <w:rPr/>
-            </w:pPr>
-            <w:r>
-              <w:rPr>
+            <w:shd w:fill="efefef" w:val="clear"/>
+            <w:tcMar>
+              <w:top w:w="100.0" w:type="dxa"/>
+              <w:left w:w="100.0" w:type="dxa"/>
+              <w:bottom w:w="100.0" w:type="dxa"/>
+              <w:right w:w="100.0" w:type="dxa"/>
+            </w:tcMar>
+            <w:vAlign w:val="top"/>
+          </w:tcPr>
+          <w:p>
+            <w:pPr>
+              <w:keepNext w:val="0"/>
+              <w:keepLines w:val="0"/>
+              <w:widowControl w:val="0"/>
+              <w:pBdr>
+                <w:top w:space="0" w:sz="0" w:val="nil"/>
+                <w:left w:space="0" w:sz="0" w:val="nil"/>
+                <w:bottom w:space="0" w:sz="0" w:val="nil"/>
+                <w:right w:space="0" w:sz="0" w:val="nil"/>
+                <w:between w:space="0" w:sz="0" w:val="nil"/>
+              </w:pBdr>
+              <w:shd w:fill="auto" w:val="clear"/>
+              <w:spacing w:after="0" w:before="0" w:line="240" w:lineRule="auto"/>
+              <w:ind w:left="0" w:right="0" w:firstLine="0"/>
+              <w:jc w:val="center"/>
+              <w:rPr>
+                <w:sz w:val="24"/>
+                <w:szCs w:val="24"/>
+              </w:rPr>
+            </w:pPr>
+            <w:r>
+              <w:rPr>
+                <w:sz w:val="24"/>
+                <w:szCs w:val="24"/>
                 <w:rtl w:val="0"/>
               </w:rPr>
               <w:t xml:space="preserve">Rol y asignación</w:t>
@@ -3184,23 +3361,40 @@
         </w:trPr>
         <w:tc>
           <w:tcPr>
-            <w:shd w:fill="auto" w:val="clear"/>
-            <w:tcMar>
-              <w:top w:w="100.0" w:type="dxa"/>
-              <w:left w:w="100.0" w:type="dxa"/>
-              <w:bottom w:w="100.0" w:type="dxa"/>
-              <w:right w:w="100.0" w:type="dxa"/>
-            </w:tcMar>
-            <w:vAlign w:val="top"/>
-          </w:tcPr>
-          <w:p>
-            <w:pPr>
-              <w:widowControl w:val="0"/>
-              <w:spacing w:line="240" w:lineRule="auto"/>
-              <w:rPr/>
-            </w:pPr>
-            <w:r>
-              <w:rPr>
+            <w:shd w:fill="efefef" w:val="clear"/>
+            <w:tcMar>
+              <w:top w:w="100.0" w:type="dxa"/>
+              <w:left w:w="100.0" w:type="dxa"/>
+              <w:bottom w:w="100.0" w:type="dxa"/>
+              <w:right w:w="100.0" w:type="dxa"/>
+            </w:tcMar>
+            <w:vAlign w:val="top"/>
+          </w:tcPr>
+          <w:p>
+            <w:pPr>
+              <w:keepNext w:val="0"/>
+              <w:keepLines w:val="0"/>
+              <w:widowControl w:val="0"/>
+              <w:pBdr>
+                <w:top w:space="0" w:sz="0" w:val="nil"/>
+                <w:left w:space="0" w:sz="0" w:val="nil"/>
+                <w:bottom w:space="0" w:sz="0" w:val="nil"/>
+                <w:right w:space="0" w:sz="0" w:val="nil"/>
+                <w:between w:space="0" w:sz="0" w:val="nil"/>
+              </w:pBdr>
+              <w:shd w:fill="auto" w:val="clear"/>
+              <w:spacing w:after="0" w:before="0" w:line="240" w:lineRule="auto"/>
+              <w:ind w:left="0" w:right="0" w:firstLine="0"/>
+              <w:jc w:val="center"/>
+              <w:rPr>
+                <w:sz w:val="24"/>
+                <w:szCs w:val="24"/>
+              </w:rPr>
+            </w:pPr>
+            <w:r>
+              <w:rPr>
+                <w:sz w:val="24"/>
+                <w:szCs w:val="24"/>
                 <w:rtl w:val="0"/>
               </w:rPr>
               <w:t xml:space="preserve">Tiempo estimado</w:t>
@@ -3240,23 +3434,40 @@
         </w:trPr>
         <w:tc>
           <w:tcPr>
-            <w:shd w:fill="auto" w:val="clear"/>
-            <w:tcMar>
-              <w:top w:w="100.0" w:type="dxa"/>
-              <w:left w:w="100.0" w:type="dxa"/>
-              <w:bottom w:w="100.0" w:type="dxa"/>
-              <w:right w:w="100.0" w:type="dxa"/>
-            </w:tcMar>
-            <w:vAlign w:val="top"/>
-          </w:tcPr>
-          <w:p>
-            <w:pPr>
-              <w:widowControl w:val="0"/>
-              <w:spacing w:line="240" w:lineRule="auto"/>
-              <w:rPr/>
-            </w:pPr>
-            <w:r>
-              <w:rPr>
+            <w:shd w:fill="efefef" w:val="clear"/>
+            <w:tcMar>
+              <w:top w:w="100.0" w:type="dxa"/>
+              <w:left w:w="100.0" w:type="dxa"/>
+              <w:bottom w:w="100.0" w:type="dxa"/>
+              <w:right w:w="100.0" w:type="dxa"/>
+            </w:tcMar>
+            <w:vAlign w:val="top"/>
+          </w:tcPr>
+          <w:p>
+            <w:pPr>
+              <w:keepNext w:val="0"/>
+              <w:keepLines w:val="0"/>
+              <w:widowControl w:val="0"/>
+              <w:pBdr>
+                <w:top w:space="0" w:sz="0" w:val="nil"/>
+                <w:left w:space="0" w:sz="0" w:val="nil"/>
+                <w:bottom w:space="0" w:sz="0" w:val="nil"/>
+                <w:right w:space="0" w:sz="0" w:val="nil"/>
+                <w:between w:space="0" w:sz="0" w:val="nil"/>
+              </w:pBdr>
+              <w:shd w:fill="auto" w:val="clear"/>
+              <w:spacing w:after="0" w:before="0" w:line="240" w:lineRule="auto"/>
+              <w:ind w:left="0" w:right="0" w:firstLine="0"/>
+              <w:jc w:val="center"/>
+              <w:rPr>
+                <w:sz w:val="24"/>
+                <w:szCs w:val="24"/>
+              </w:rPr>
+            </w:pPr>
+            <w:r>
+              <w:rPr>
+                <w:sz w:val="24"/>
+                <w:szCs w:val="24"/>
                 <w:rtl w:val="0"/>
               </w:rPr>
               <w:t xml:space="preserve">Tiempo real</w:t>
@@ -3296,23 +3507,40 @@
         </w:trPr>
         <w:tc>
           <w:tcPr>
-            <w:shd w:fill="auto" w:val="clear"/>
-            <w:tcMar>
-              <w:top w:w="100.0" w:type="dxa"/>
-              <w:left w:w="100.0" w:type="dxa"/>
-              <w:bottom w:w="100.0" w:type="dxa"/>
-              <w:right w:w="100.0" w:type="dxa"/>
-            </w:tcMar>
-            <w:vAlign w:val="top"/>
-          </w:tcPr>
-          <w:p>
-            <w:pPr>
-              <w:widowControl w:val="0"/>
-              <w:spacing w:line="240" w:lineRule="auto"/>
-              <w:rPr/>
-            </w:pPr>
-            <w:r>
-              <w:rPr>
+            <w:shd w:fill="efefef" w:val="clear"/>
+            <w:tcMar>
+              <w:top w:w="100.0" w:type="dxa"/>
+              <w:left w:w="100.0" w:type="dxa"/>
+              <w:bottom w:w="100.0" w:type="dxa"/>
+              <w:right w:w="100.0" w:type="dxa"/>
+            </w:tcMar>
+            <w:vAlign w:val="top"/>
+          </w:tcPr>
+          <w:p>
+            <w:pPr>
+              <w:keepNext w:val="0"/>
+              <w:keepLines w:val="0"/>
+              <w:widowControl w:val="0"/>
+              <w:pBdr>
+                <w:top w:space="0" w:sz="0" w:val="nil"/>
+                <w:left w:space="0" w:sz="0" w:val="nil"/>
+                <w:bottom w:space="0" w:sz="0" w:val="nil"/>
+                <w:right w:space="0" w:sz="0" w:val="nil"/>
+                <w:between w:space="0" w:sz="0" w:val="nil"/>
+              </w:pBdr>
+              <w:shd w:fill="auto" w:val="clear"/>
+              <w:spacing w:after="0" w:before="0" w:line="240" w:lineRule="auto"/>
+              <w:ind w:left="0" w:right="0" w:firstLine="0"/>
+              <w:jc w:val="center"/>
+              <w:rPr>
+                <w:sz w:val="24"/>
+                <w:szCs w:val="24"/>
+              </w:rPr>
+            </w:pPr>
+            <w:r>
+              <w:rPr>
+                <w:sz w:val="24"/>
+                <w:szCs w:val="24"/>
                 <w:rtl w:val="0"/>
               </w:rPr>
               <w:t xml:space="preserve">Fecha de inicio</w:t>
@@ -3352,23 +3580,40 @@
         </w:trPr>
         <w:tc>
           <w:tcPr>
-            <w:shd w:fill="auto" w:val="clear"/>
-            <w:tcMar>
-              <w:top w:w="100.0" w:type="dxa"/>
-              <w:left w:w="100.0" w:type="dxa"/>
-              <w:bottom w:w="100.0" w:type="dxa"/>
-              <w:right w:w="100.0" w:type="dxa"/>
-            </w:tcMar>
-            <w:vAlign w:val="top"/>
-          </w:tcPr>
-          <w:p>
-            <w:pPr>
-              <w:widowControl w:val="0"/>
-              <w:spacing w:line="240" w:lineRule="auto"/>
-              <w:rPr/>
-            </w:pPr>
-            <w:r>
-              <w:rPr>
+            <w:shd w:fill="efefef" w:val="clear"/>
+            <w:tcMar>
+              <w:top w:w="100.0" w:type="dxa"/>
+              <w:left w:w="100.0" w:type="dxa"/>
+              <w:bottom w:w="100.0" w:type="dxa"/>
+              <w:right w:w="100.0" w:type="dxa"/>
+            </w:tcMar>
+            <w:vAlign w:val="top"/>
+          </w:tcPr>
+          <w:p>
+            <w:pPr>
+              <w:keepNext w:val="0"/>
+              <w:keepLines w:val="0"/>
+              <w:widowControl w:val="0"/>
+              <w:pBdr>
+                <w:top w:space="0" w:sz="0" w:val="nil"/>
+                <w:left w:space="0" w:sz="0" w:val="nil"/>
+                <w:bottom w:space="0" w:sz="0" w:val="nil"/>
+                <w:right w:space="0" w:sz="0" w:val="nil"/>
+                <w:between w:space="0" w:sz="0" w:val="nil"/>
+              </w:pBdr>
+              <w:shd w:fill="auto" w:val="clear"/>
+              <w:spacing w:after="0" w:before="0" w:line="240" w:lineRule="auto"/>
+              <w:ind w:left="0" w:right="0" w:firstLine="0"/>
+              <w:jc w:val="center"/>
+              <w:rPr>
+                <w:sz w:val="24"/>
+                <w:szCs w:val="24"/>
+              </w:rPr>
+            </w:pPr>
+            <w:r>
+              <w:rPr>
+                <w:sz w:val="24"/>
+                <w:szCs w:val="24"/>
                 <w:rtl w:val="0"/>
               </w:rPr>
               <w:t xml:space="preserve">Fecha de finalización</w:t>
@@ -3619,7 +3864,7 @@
         </w:trPr>
         <w:tc>
           <w:tcPr>
-            <w:shd w:fill="auto" w:val="clear"/>
+            <w:shd w:fill="efefef" w:val="clear"/>
             <w:tcMar>
               <w:top w:w="100.0" w:type="dxa"/>
               <w:left w:w="100.0" w:type="dxa"/>
@@ -3684,7 +3929,7 @@
         </w:trPr>
         <w:tc>
           <w:tcPr>
-            <w:shd w:fill="auto" w:val="clear"/>
+            <w:shd w:fill="efefef" w:val="clear"/>
             <w:tcMar>
               <w:top w:w="100.0" w:type="dxa"/>
               <w:left w:w="100.0" w:type="dxa"/>
@@ -3765,7 +4010,7 @@
         </w:trPr>
         <w:tc>
           <w:tcPr>
-            <w:shd w:fill="auto" w:val="clear"/>
+            <w:shd w:fill="efefef" w:val="clear"/>
             <w:tcMar>
               <w:top w:w="100.0" w:type="dxa"/>
               <w:left w:w="100.0" w:type="dxa"/>
@@ -3821,7 +4066,7 @@
         </w:trPr>
         <w:tc>
           <w:tcPr>
-            <w:shd w:fill="auto" w:val="clear"/>
+            <w:shd w:fill="efefef" w:val="clear"/>
             <w:tcMar>
               <w:top w:w="100.0" w:type="dxa"/>
               <w:left w:w="100.0" w:type="dxa"/>
@@ -3877,7 +4122,7 @@
         </w:trPr>
         <w:tc>
           <w:tcPr>
-            <w:shd w:fill="auto" w:val="clear"/>
+            <w:shd w:fill="efefef" w:val="clear"/>
             <w:tcMar>
               <w:top w:w="100.0" w:type="dxa"/>
               <w:left w:w="100.0" w:type="dxa"/>
@@ -3933,7 +4178,7 @@
         </w:trPr>
         <w:tc>
           <w:tcPr>
-            <w:shd w:fill="auto" w:val="clear"/>
+            <w:shd w:fill="efefef" w:val="clear"/>
             <w:tcMar>
               <w:top w:w="100.0" w:type="dxa"/>
               <w:left w:w="100.0" w:type="dxa"/>
@@ -3989,7 +4234,7 @@
         </w:trPr>
         <w:tc>
           <w:tcPr>
-            <w:shd w:fill="auto" w:val="clear"/>
+            <w:shd w:fill="efefef" w:val="clear"/>
             <w:tcMar>
               <w:top w:w="100.0" w:type="dxa"/>
               <w:left w:w="100.0" w:type="dxa"/>
@@ -4223,7 +4468,7 @@
         </w:trPr>
         <w:tc>
           <w:tcPr>
-            <w:shd w:fill="auto" w:val="clear"/>
+            <w:shd w:fill="efefef" w:val="clear"/>
             <w:tcMar>
               <w:top w:w="100.0" w:type="dxa"/>
               <w:left w:w="100.0" w:type="dxa"/>
@@ -4288,7 +4533,7 @@
         </w:trPr>
         <w:tc>
           <w:tcPr>
-            <w:shd w:fill="auto" w:val="clear"/>
+            <w:shd w:fill="efefef" w:val="clear"/>
             <w:tcMar>
               <w:top w:w="100.0" w:type="dxa"/>
               <w:left w:w="100.0" w:type="dxa"/>
@@ -4344,7 +4589,7 @@
         </w:trPr>
         <w:tc>
           <w:tcPr>
-            <w:shd w:fill="auto" w:val="clear"/>
+            <w:shd w:fill="efefef" w:val="clear"/>
             <w:tcMar>
               <w:top w:w="100.0" w:type="dxa"/>
               <w:left w:w="100.0" w:type="dxa"/>
@@ -4400,7 +4645,7 @@
         </w:trPr>
         <w:tc>
           <w:tcPr>
-            <w:shd w:fill="auto" w:val="clear"/>
+            <w:shd w:fill="efefef" w:val="clear"/>
             <w:tcMar>
               <w:top w:w="100.0" w:type="dxa"/>
               <w:left w:w="100.0" w:type="dxa"/>
@@ -4456,7 +4701,7 @@
         </w:trPr>
         <w:tc>
           <w:tcPr>
-            <w:shd w:fill="auto" w:val="clear"/>
+            <w:shd w:fill="efefef" w:val="clear"/>
             <w:tcMar>
               <w:top w:w="100.0" w:type="dxa"/>
               <w:left w:w="100.0" w:type="dxa"/>
@@ -4512,7 +4757,7 @@
         </w:trPr>
         <w:tc>
           <w:tcPr>
-            <w:shd w:fill="auto" w:val="clear"/>
+            <w:shd w:fill="efefef" w:val="clear"/>
             <w:tcMar>
               <w:top w:w="100.0" w:type="dxa"/>
               <w:left w:w="100.0" w:type="dxa"/>
@@ -4568,7 +4813,7 @@
         </w:trPr>
         <w:tc>
           <w:tcPr>
-            <w:shd w:fill="auto" w:val="clear"/>
+            <w:shd w:fill="efefef" w:val="clear"/>
             <w:tcMar>
               <w:top w:w="100.0" w:type="dxa"/>
               <w:left w:w="100.0" w:type="dxa"/>
@@ -5488,6 +5733,7 @@
           <w:b w:val="1"/>
           <w:sz w:val="24"/>
           <w:szCs w:val="24"/>
+          <w:shd w:fill="d9ead3" w:val="clear"/>
           <w:rtl w:val="0"/>
         </w:rPr>
         <w:t xml:space="preserve">presupuesto final</w:t>
@@ -5497,6 +5743,7 @@
           <w:rFonts w:ascii="Calibri" w:cs="Calibri" w:eastAsia="Calibri" w:hAnsi="Calibri"/>
           <w:sz w:val="24"/>
           <w:szCs w:val="24"/>
+          <w:shd w:fill="d9ead3" w:val="clear"/>
           <w:rtl w:val="0"/>
         </w:rPr>
         <w:t xml:space="preserve"> es de </w:t>
@@ -5507,9 +5754,20 @@
           <w:b w:val="1"/>
           <w:sz w:val="24"/>
           <w:szCs w:val="24"/>
-          <w:rtl w:val="0"/>
-        </w:rPr>
-        <w:t xml:space="preserve">49,2€ </w:t>
+          <w:shd w:fill="d9ead3" w:val="clear"/>
+          <w:rtl w:val="0"/>
+        </w:rPr>
+        <w:t xml:space="preserve">49,2€</w:t>
+      </w:r>
+      <w:r>
+        <w:rPr>
+          <w:rFonts w:ascii="Calibri" w:cs="Calibri" w:eastAsia="Calibri" w:hAnsi="Calibri"/>
+          <w:b w:val="1"/>
+          <w:sz w:val="24"/>
+          <w:szCs w:val="24"/>
+          <w:rtl w:val="0"/>
+        </w:rPr>
+        <w:t xml:space="preserve"> </w:t>
       </w:r>
       <w:r>
         <w:rPr>
@@ -6663,6 +6921,124 @@
       <w:szCs w:val="52"/>
     </w:rPr>
   </w:style>
+  <w:style w:type="paragraph" w:styleId="Normal" w:default="1">
+    <w:name w:val="normal"/>
+  </w:style>
+  <w:style w:type="table" w:styleId="TableNormal" w:default="1">
+    <w:name w:val="Table Normal"/>
+  </w:style>
+  <w:style w:type="paragraph" w:styleId="Heading1">
+    <w:name w:val="heading 1"/>
+    <w:basedOn w:val="Normal"/>
+    <w:next w:val="Normal"/>
+    <w:pPr>
+      <w:keepNext w:val="1"/>
+      <w:keepLines w:val="1"/>
+      <w:pageBreakBefore w:val="0"/>
+      <w:spacing w:after="120" w:before="400" w:lineRule="auto"/>
+    </w:pPr>
+    <w:rPr>
+      <w:sz w:val="40"/>
+      <w:szCs w:val="40"/>
+    </w:rPr>
+  </w:style>
+  <w:style w:type="paragraph" w:styleId="Heading2">
+    <w:name w:val="heading 2"/>
+    <w:basedOn w:val="Normal"/>
+    <w:next w:val="Normal"/>
+    <w:pPr>
+      <w:keepNext w:val="1"/>
+      <w:keepLines w:val="1"/>
+      <w:pageBreakBefore w:val="0"/>
+      <w:spacing w:after="120" w:before="360" w:lineRule="auto"/>
+    </w:pPr>
+    <w:rPr>
+      <w:b w:val="0"/>
+      <w:sz w:val="32"/>
+      <w:szCs w:val="32"/>
+    </w:rPr>
+  </w:style>
+  <w:style w:type="paragraph" w:styleId="Heading3">
+    <w:name w:val="heading 3"/>
+    <w:basedOn w:val="Normal"/>
+    <w:next w:val="Normal"/>
+    <w:pPr>
+      <w:keepNext w:val="1"/>
+      <w:keepLines w:val="1"/>
+      <w:pageBreakBefore w:val="0"/>
+      <w:spacing w:after="80" w:before="320" w:lineRule="auto"/>
+    </w:pPr>
+    <w:rPr>
+      <w:b w:val="0"/>
+      <w:color w:val="434343"/>
+      <w:sz w:val="28"/>
+      <w:szCs w:val="28"/>
+    </w:rPr>
+  </w:style>
+  <w:style w:type="paragraph" w:styleId="Heading4">
+    <w:name w:val="heading 4"/>
+    <w:basedOn w:val="Normal"/>
+    <w:next w:val="Normal"/>
+    <w:pPr>
+      <w:keepNext w:val="1"/>
+      <w:keepLines w:val="1"/>
+      <w:pageBreakBefore w:val="0"/>
+      <w:spacing w:after="80" w:before="280" w:lineRule="auto"/>
+    </w:pPr>
+    <w:rPr>
+      <w:color w:val="666666"/>
+      <w:sz w:val="24"/>
+      <w:szCs w:val="24"/>
+    </w:rPr>
+  </w:style>
+  <w:style w:type="paragraph" w:styleId="Heading5">
+    <w:name w:val="heading 5"/>
+    <w:basedOn w:val="Normal"/>
+    <w:next w:val="Normal"/>
+    <w:pPr>
+      <w:keepNext w:val="1"/>
+      <w:keepLines w:val="1"/>
+      <w:pageBreakBefore w:val="0"/>
+      <w:spacing w:after="80" w:before="240" w:lineRule="auto"/>
+    </w:pPr>
+    <w:rPr>
+      <w:color w:val="666666"/>
+      <w:sz w:val="22"/>
+      <w:szCs w:val="22"/>
+    </w:rPr>
+  </w:style>
+  <w:style w:type="paragraph" w:styleId="Heading6">
+    <w:name w:val="heading 6"/>
+    <w:basedOn w:val="Normal"/>
+    <w:next w:val="Normal"/>
+    <w:pPr>
+      <w:keepNext w:val="1"/>
+      <w:keepLines w:val="1"/>
+      <w:pageBreakBefore w:val="0"/>
+      <w:spacing w:after="80" w:before="240" w:lineRule="auto"/>
+    </w:pPr>
+    <w:rPr>
+      <w:i w:val="1"/>
+      <w:color w:val="666666"/>
+      <w:sz w:val="22"/>
+      <w:szCs w:val="22"/>
+    </w:rPr>
+  </w:style>
+  <w:style w:type="paragraph" w:styleId="Title">
+    <w:name w:val="Title"/>
+    <w:basedOn w:val="Normal"/>
+    <w:next w:val="Normal"/>
+    <w:pPr>
+      <w:keepNext w:val="1"/>
+      <w:keepLines w:val="1"/>
+      <w:pageBreakBefore w:val="0"/>
+      <w:spacing w:after="60" w:before="0" w:lineRule="auto"/>
+    </w:pPr>
+    <w:rPr>
+      <w:sz w:val="52"/>
+      <w:szCs w:val="52"/>
+    </w:rPr>
+  </w:style>
   <w:style w:type="paragraph" w:styleId="Subtitle">
     <w:name w:val="Subtitle"/>
     <w:basedOn w:val="Normal"/>
@@ -6721,6 +7097,102 @@
     </w:tblPr>
   </w:style>
   <w:style w:type="table" w:styleId="Table4">
+    <w:basedOn w:val="TableNormal"/>
+    <w:tblPr>
+      <w:tblStyleRowBandSize w:val="1"/>
+      <w:tblStyleColBandSize w:val="1"/>
+      <w:tblCellMar>
+        <w:top w:w="100.0" w:type="dxa"/>
+        <w:left w:w="100.0" w:type="dxa"/>
+        <w:bottom w:w="100.0" w:type="dxa"/>
+        <w:right w:w="100.0" w:type="dxa"/>
+      </w:tblCellMar>
+    </w:tblPr>
+  </w:style>
+  <w:style w:type="paragraph" w:styleId="Subtitle">
+    <w:name w:val="Subtitle"/>
+    <w:basedOn w:val="Normal"/>
+    <w:next w:val="Normal"/>
+    <w:pPr>
+      <w:keepNext w:val="1"/>
+      <w:keepLines w:val="1"/>
+      <w:pageBreakBefore w:val="0"/>
+      <w:spacing w:after="320" w:before="0" w:lineRule="auto"/>
+    </w:pPr>
+    <w:rPr>
+      <w:rFonts w:ascii="Arial" w:cs="Arial" w:eastAsia="Arial" w:hAnsi="Arial"/>
+      <w:i w:val="0"/>
+      <w:color w:val="666666"/>
+      <w:sz w:val="30"/>
+      <w:szCs w:val="30"/>
+    </w:rPr>
+  </w:style>
+  <w:style w:type="table" w:styleId="Table1">
+    <w:basedOn w:val="TableNormal"/>
+    <w:tblPr>
+      <w:tblStyleRowBandSize w:val="1"/>
+      <w:tblStyleColBandSize w:val="1"/>
+      <w:tblCellMar>
+        <w:top w:w="100.0" w:type="dxa"/>
+        <w:left w:w="100.0" w:type="dxa"/>
+        <w:bottom w:w="100.0" w:type="dxa"/>
+        <w:right w:w="100.0" w:type="dxa"/>
+      </w:tblCellMar>
+    </w:tblPr>
+  </w:style>
+  <w:style w:type="table" w:styleId="Table2">
+    <w:basedOn w:val="TableNormal"/>
+    <w:tblPr>
+      <w:tblStyleRowBandSize w:val="1"/>
+      <w:tblStyleColBandSize w:val="1"/>
+      <w:tblCellMar>
+        <w:top w:w="100.0" w:type="dxa"/>
+        <w:left w:w="100.0" w:type="dxa"/>
+        <w:bottom w:w="100.0" w:type="dxa"/>
+        <w:right w:w="100.0" w:type="dxa"/>
+      </w:tblCellMar>
+    </w:tblPr>
+  </w:style>
+  <w:style w:type="table" w:styleId="Table3">
+    <w:basedOn w:val="TableNormal"/>
+    <w:tblPr>
+      <w:tblStyleRowBandSize w:val="1"/>
+      <w:tblStyleColBandSize w:val="1"/>
+      <w:tblCellMar>
+        <w:top w:w="100.0" w:type="dxa"/>
+        <w:left w:w="100.0" w:type="dxa"/>
+        <w:bottom w:w="100.0" w:type="dxa"/>
+        <w:right w:w="100.0" w:type="dxa"/>
+      </w:tblCellMar>
+    </w:tblPr>
+  </w:style>
+  <w:style w:type="table" w:styleId="Table4">
+    <w:basedOn w:val="TableNormal"/>
+    <w:tblPr>
+      <w:tblStyleRowBandSize w:val="1"/>
+      <w:tblStyleColBandSize w:val="1"/>
+      <w:tblCellMar>
+        <w:top w:w="100.0" w:type="dxa"/>
+        <w:left w:w="100.0" w:type="dxa"/>
+        <w:bottom w:w="100.0" w:type="dxa"/>
+        <w:right w:w="100.0" w:type="dxa"/>
+      </w:tblCellMar>
+    </w:tblPr>
+  </w:style>
+  <w:style w:type="table" w:styleId="Table5">
+    <w:basedOn w:val="TableNormal"/>
+    <w:tblPr>
+      <w:tblStyleRowBandSize w:val="1"/>
+      <w:tblStyleColBandSize w:val="1"/>
+      <w:tblCellMar>
+        <w:top w:w="100.0" w:type="dxa"/>
+        <w:left w:w="100.0" w:type="dxa"/>
+        <w:bottom w:w="100.0" w:type="dxa"/>
+        <w:right w:w="100.0" w:type="dxa"/>
+      </w:tblCellMar>
+    </w:tblPr>
+  </w:style>
+  <w:style w:type="table" w:styleId="Table6">
     <w:basedOn w:val="TableNormal"/>
     <w:tblPr>
       <w:tblStyleRowBandSize w:val="1"/>
@@ -7442,7 +7914,7 @@
 
 <file path=customXML/item1.xml><?xml version="1.0" encoding="utf-8"?>
 <go:gDocsCustomXmlDataStorage xmlns:go="http://customooxmlschemas.google.com/" xmlns:r="http://schemas.openxmlformats.org/officeDocument/2006/relationships" uri="GoogleDocsCustomDataVersion2">
-  <go:docsCustomData xmlns:go="http://customooxmlschemas.google.com/" roundtripDataSignature="AMtx7mgrNnDwyB/Ys8veppAV+X/yzU4goQ==">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</go:docsCustomData>
+  <go:docsCustomData xmlns:go="http://customooxmlschemas.google.com/" roundtripDataSignature="AMtx7mj2TQAHaJ2ulHok++IamUwzreGLew==">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</go:docsCustomData>
 </go:gDocsCustomXmlDataStorage>
 </file>
 

</xml_diff>